<commit_message>
Update Canada Crime Stats Report.docx
</commit_message>
<xml_diff>
--- a/docs/word/Canada Crime Stats Report.docx
+++ b/docs/word/Canada Crime Stats Report.docx
@@ -318,7 +318,7 @@
                     <w:b w:val="0"/>
                     <w:noProof/>
                   </w:rPr>
-                  <w:t>June 16</w:t>
+                  <w:t>July 6</w:t>
                 </w:r>
                 <w:r>
                   <w:rPr>
@@ -438,7 +438,7 @@
           </w:p>
           <w:p>
             <w:r>
-              <w:t>Student Name</w:t>
+              <w:t>Author</w:t>
             </w:r>
             <w:r>
               <w:t>:</w:t>
@@ -501,7 +501,7 @@
                 <wp:effectExtent l="0" t="0" r="0" b="0"/>
                 <wp:wrapNone/>
                 <wp:docPr id="25" name="Graphic 201" descr="logo-placeholder"/>
-                <wp:cNvGraphicFramePr xmlns:a="http://schemas.openxmlformats.org/drawingml/2006/main"/>
+                <wp:cNvGraphicFramePr/>
                 <a:graphic xmlns:a="http://schemas.openxmlformats.org/drawingml/2006/main">
                   <a:graphicData uri="http://schemas.microsoft.com/office/word/2010/wordprocessingGroup">
                     <wpg:wgp>
@@ -1347,7 +1347,7 @@
           </mc:Choice>
           <mc:Fallback>
             <w:pict>
-              <v:group w14:anchorId="50AE6671" id="Graphic 201" o:spid="_x0000_s1027" alt="logo-placeholder" style="position:absolute;margin-left:389.9pt;margin-top:579.05pt;width:156.35pt;height:57.9pt;z-index:251661311;mso-position-horizontal-relative:text;mso-position-vertical-relative:text" coordorigin=",-73" coordsize="19856,7353" o:gfxdata="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">
+              <v:group w14:anchorId="50AE6671" id="Graphic 201" o:spid="_x0000_s1027" alt="logo-placeholder" style="position:absolute;margin-left:389.9pt;margin-top:579.05pt;width:156.35pt;height:57.9pt;z-index:251661311;mso-position-horizontal-relative:text;mso-position-vertical-relative:text" coordorigin=",-73" coordsize="19856,7353" o:gfxdata="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">
                 <v:group id="_x0000_s1028" alt="logo-placeholder" style="position:absolute;width:6446;height:6438" coordsize="6446,6438" o:gfxdata="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">
                   <v:shape id="Freeform 27" o:spid="_x0000_s1029" style="position:absolute;left:1208;top:1207;width:4029;height:2414;visibility:visible;mso-wrap-style:square;v-text-anchor:middle" coordsize="402894,241458" o:gfxdata="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" path="m402895,241459r,-201216l402895,,362605,,40289,,,,,40243r,80486l40289,120729r,-80486l362605,40243r,201216l402895,241459xe" fillcolor="#f2f2f2 [3052]" stroked="f" strokeweight=".18556mm">
                     <v:stroke joinstyle="miter"/>
@@ -1644,7 +1644,21 @@
             <w:rStyle w:val="Hyperlink"/>
             <w:noProof/>
           </w:rPr>
-          <w:t>Table of Contents</w:t>
+          <w:t xml:space="preserve">Table of </w:t>
+        </w:r>
+        <w:r>
+          <w:rPr>
+            <w:rStyle w:val="Hyperlink"/>
+            <w:noProof/>
+          </w:rPr>
+          <w:t>C</w:t>
+        </w:r>
+        <w:r>
+          <w:rPr>
+            <w:rStyle w:val="Hyperlink"/>
+            <w:noProof/>
+          </w:rPr>
+          <w:t>ontents</w:t>
         </w:r>
         <w:r>
           <w:rPr>
@@ -1720,7 +1734,21 @@
             <w:rStyle w:val="Hyperlink"/>
             <w:noProof/>
           </w:rPr>
-          <w:t>Introduction</w:t>
+          <w:t>Introduc</w:t>
+        </w:r>
+        <w:r>
+          <w:rPr>
+            <w:rStyle w:val="Hyperlink"/>
+            <w:noProof/>
+          </w:rPr>
+          <w:t>t</w:t>
+        </w:r>
+        <w:r>
+          <w:rPr>
+            <w:rStyle w:val="Hyperlink"/>
+            <w:noProof/>
+          </w:rPr>
+          <w:t>ion</w:t>
         </w:r>
         <w:r>
           <w:rPr>
@@ -2974,7 +3002,7 @@
                 </mc:Choice>
                 <mc:Fallback>
                   <w:pict>
-                    <v:shape w14:anchorId="12F129D9" id="Text Box 7" o:spid="_x0000_s1035" type="#_x0000_t202" style="width:459.15pt;height:54.75pt;visibility:visible;mso-wrap-style:square;mso-left-percent:-10001;mso-top-percent:-10001;mso-position-horizontal:absolute;mso-position-horizontal-relative:char;mso-position-vertical:absolute;mso-position-vertical-relative:line;mso-left-percent:-10001;mso-top-percent:-10001;v-text-anchor:top" o:gfxdata="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" filled="f" stroked="f" strokeweight=".5pt">
+                    <v:shape w14:anchorId="12F129D9" id="Text Box 7" o:spid="_x0000_s1035" type="#_x0000_t202" style="width:459.15pt;height:54.75pt;visibility:visible;mso-wrap-style:square;mso-left-percent:-10001;mso-top-percent:-10001;mso-position-horizontal:absolute;mso-position-horizontal-relative:char;mso-position-vertical:absolute;mso-position-vertical-relative:line;mso-left-percent:-10001;mso-top-percent:-10001;v-text-anchor:top" o:gfxdata="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" filled="f" stroked="f" strokeweight=".5pt">
                       <v:textbox>
                         <w:txbxContent>
                           <w:p>
@@ -4205,7 +4233,7 @@
           </mc:Choice>
           <mc:Fallback>
             <w:pict>
-              <v:shape w14:anchorId="7AED34A3" id="Text Box 42" o:spid="_x0000_s1036" type="#_x0000_t202" style="position:absolute;margin-left:25.15pt;margin-top:326.9pt;width:491.15pt;height:.05pt;z-index:-251614208;visibility:visible;mso-wrap-style:square;mso-width-percent:0;mso-wrap-distance-left:9pt;mso-wrap-distance-top:0;mso-wrap-distance-right:9pt;mso-wrap-distance-bottom:0;mso-position-horizontal:absolute;mso-position-horizontal-relative:text;mso-position-vertical:absolute;mso-position-vertical-relative:text;mso-width-percent:0;mso-width-relative:margin;v-text-anchor:top" o:gfxdata="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" stroked="f">
+              <v:shape w14:anchorId="7AED34A3" id="Text Box 42" o:spid="_x0000_s1036" type="#_x0000_t202" style="position:absolute;margin-left:25.15pt;margin-top:326.9pt;width:491.15pt;height:.05pt;z-index:-251614208;visibility:visible;mso-wrap-style:square;mso-width-percent:0;mso-wrap-distance-left:9pt;mso-wrap-distance-top:0;mso-wrap-distance-right:9pt;mso-wrap-distance-bottom:0;mso-position-horizontal:absolute;mso-position-horizontal-relative:text;mso-position-vertical:absolute;mso-position-vertical-relative:text;mso-width-percent:0;mso-width-relative:margin;v-text-anchor:top" o:gfxdata="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" stroked="f">
                 <v:textbox style="mso-fit-shape-to-text:t" inset="0,0,0,0">
                   <w:txbxContent>
                     <w:p>
@@ -4432,7 +4460,7 @@
           </mc:Choice>
           <mc:Fallback>
             <w:pict>
-              <v:shape w14:anchorId="3C90AD9A" id="Text Box 33" o:spid="_x0000_s1037" type="#_x0000_t202" style="position:absolute;margin-left:15.2pt;margin-top:358.2pt;width:492.4pt;height:154.75pt;z-index:-251637760;visibility:visible;mso-wrap-style:square;mso-width-percent:0;mso-height-percent:0;mso-wrap-distance-left:9pt;mso-wrap-distance-top:0;mso-wrap-distance-right:9pt;mso-wrap-distance-bottom:0;mso-position-horizontal:absolute;mso-position-horizontal-relative:text;mso-position-vertical:absolute;mso-position-vertical-relative:text;mso-width-percent:0;mso-height-percent:0;mso-width-relative:margin;mso-height-relative:margin;v-text-anchor:top" o:gfxdata="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" fillcolor="white [3201]" stroked="f" strokeweight=".5pt">
+              <v:shape w14:anchorId="3C90AD9A" id="Text Box 33" o:spid="_x0000_s1037" type="#_x0000_t202" style="position:absolute;margin-left:15.2pt;margin-top:358.2pt;width:492.4pt;height:154.75pt;z-index:-251637760;visibility:visible;mso-wrap-style:square;mso-width-percent:0;mso-height-percent:0;mso-wrap-distance-left:9pt;mso-wrap-distance-top:0;mso-wrap-distance-right:9pt;mso-wrap-distance-bottom:0;mso-position-horizontal:absolute;mso-position-horizontal-relative:text;mso-position-vertical:absolute;mso-position-vertical-relative:text;mso-width-percent:0;mso-height-percent:0;mso-width-relative:margin;mso-height-relative:margin;v-text-anchor:top" o:gfxdata="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" fillcolor="white [3201]" stroked="f" strokeweight=".5pt">
                 <v:textbox>
                   <w:txbxContent>
                     <w:p>
@@ -4689,16 +4717,7 @@
                               <w:t xml:space="preserve">Manitoba </w:t>
                             </w:r>
                             <w:r>
-                              <w:t xml:space="preserve">has the highest number of violent criminal code violations </w:t>
-                            </w:r>
-                            <w:r>
-                              <w:t xml:space="preserve">per 100,000 population </w:t>
-                            </w:r>
-                            <w:r>
-                              <w:t>through the last 10 years, consistently.</w:t>
-                            </w:r>
-                            <w:r>
-                              <w:t xml:space="preserve"> It is almost 2 times that of </w:t>
+                              <w:t xml:space="preserve">has the highest number of violent criminal code violations per 100,000 population through the last 10 years, consistently. It is almost 2 times that of </w:t>
                             </w:r>
                             <w:r>
                               <w:rPr>
@@ -4786,7 +4805,7 @@
           </mc:Choice>
           <mc:Fallback>
             <w:pict>
-              <v:shape w14:anchorId="50DC60F4" id="Text Box 34" o:spid="_x0000_s1038" type="#_x0000_t202" style="position:absolute;margin-left:.25pt;margin-top:409.3pt;width:497.35pt;height:191.15pt;z-index:-251635712;visibility:visible;mso-wrap-style:square;mso-width-percent:0;mso-height-percent:0;mso-wrap-distance-left:9pt;mso-wrap-distance-top:0;mso-wrap-distance-right:9pt;mso-wrap-distance-bottom:0;mso-position-horizontal:absolute;mso-position-horizontal-relative:text;mso-position-vertical:absolute;mso-position-vertical-relative:text;mso-width-percent:0;mso-height-percent:0;mso-width-relative:margin;mso-height-relative:margin;v-text-anchor:top" o:gfxdata="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" fillcolor="white [3201]" stroked="f" strokeweight=".5pt">
+              <v:shape w14:anchorId="50DC60F4" id="Text Box 34" o:spid="_x0000_s1038" type="#_x0000_t202" style="position:absolute;margin-left:.25pt;margin-top:409.3pt;width:497.35pt;height:191.15pt;z-index:-251635712;visibility:visible;mso-wrap-style:square;mso-width-percent:0;mso-height-percent:0;mso-wrap-distance-left:9pt;mso-wrap-distance-top:0;mso-wrap-distance-right:9pt;mso-wrap-distance-bottom:0;mso-position-horizontal:absolute;mso-position-horizontal-relative:text;mso-position-vertical:absolute;mso-position-vertical-relative:text;mso-width-percent:0;mso-height-percent:0;mso-width-relative:margin;mso-height-relative:margin;v-text-anchor:top" o:gfxdata="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" fillcolor="white [3201]" stroked="f" strokeweight=".5pt">
                 <v:textbox>
                   <w:txbxContent>
                     <w:p>
@@ -4804,16 +4823,7 @@
                         <w:t xml:space="preserve">Manitoba </w:t>
                       </w:r>
                       <w:r>
-                        <w:t xml:space="preserve">has the highest number of violent criminal code violations </w:t>
-                      </w:r>
-                      <w:r>
-                        <w:t xml:space="preserve">per 100,000 population </w:t>
-                      </w:r>
-                      <w:r>
-                        <w:t>through the last 10 years, consistently.</w:t>
-                      </w:r>
-                      <w:r>
-                        <w:t xml:space="preserve"> It is almost 2 times that of </w:t>
+                        <w:t xml:space="preserve">has the highest number of violent criminal code violations per 100,000 population through the last 10 years, consistently. It is almost 2 times that of </w:t>
                       </w:r>
                       <w:r>
                         <w:rPr>
@@ -5015,7 +5025,7 @@
           </mc:Choice>
           <mc:Fallback>
             <w:pict>
-              <v:shape w14:anchorId="49D3BD0E" id="Text Box 43" o:spid="_x0000_s1039" type="#_x0000_t202" style="position:absolute;margin-left:9.4pt;margin-top:373.8pt;width:493.95pt;height:.05pt;z-index:-251612160;visibility:visible;mso-wrap-style:square;mso-width-percent:0;mso-wrap-distance-left:9pt;mso-wrap-distance-top:0;mso-wrap-distance-right:9pt;mso-wrap-distance-bottom:0;mso-position-horizontal:absolute;mso-position-horizontal-relative:text;mso-position-vertical:absolute;mso-position-vertical-relative:text;mso-width-percent:0;mso-width-relative:margin;v-text-anchor:top" o:gfxdata="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" stroked="f">
+              <v:shape w14:anchorId="49D3BD0E" id="Text Box 43" o:spid="_x0000_s1039" type="#_x0000_t202" style="position:absolute;margin-left:9.4pt;margin-top:373.8pt;width:493.95pt;height:.05pt;z-index:-251612160;visibility:visible;mso-wrap-style:square;mso-width-percent:0;mso-wrap-distance-left:9pt;mso-wrap-distance-top:0;mso-wrap-distance-right:9pt;mso-wrap-distance-bottom:0;mso-position-horizontal:absolute;mso-position-horizontal-relative:text;mso-position-vertical:absolute;mso-position-vertical-relative:text;mso-width-percent:0;mso-width-relative:margin;v-text-anchor:top" o:gfxdata="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" stroked="f">
                 <v:textbox style="mso-fit-shape-to-text:t" inset="0,0,0,0">
                   <w:txbxContent>
                     <w:p>
@@ -5271,10 +5281,28 @@
                               </w:numPr>
                             </w:pPr>
                             <w:r>
-                              <w:t xml:space="preserve">Montréal, Québec City and </w:t>
+                              <w:rPr>
+                                <w:color w:val="EB895F"/>
+                              </w:rPr>
+                              <w:t>Montréal</w:t>
+                            </w:r>
+                            <w:r>
+                              <w:t xml:space="preserve">, </w:t>
+                            </w:r>
+                            <w:r>
+                              <w:rPr>
+                                <w:color w:val="F6C2AE"/>
+                              </w:rPr>
+                              <w:t>Québec City</w:t>
+                            </w:r>
+                            <w:r>
+                              <w:t xml:space="preserve"> and </w:t>
                             </w:r>
                             <w:proofErr w:type="spellStart"/>
                             <w:r>
+                              <w:rPr>
+                                <w:color w:val="6C2C12"/>
+                              </w:rPr>
                               <w:t>Longueuil</w:t>
                             </w:r>
                             <w:proofErr w:type="spellEnd"/>
@@ -5291,7 +5319,13 @@
                               </w:numPr>
                             </w:pPr>
                             <w:r>
-                              <w:t>Montréal almost 5 times the number of people charged for violent criminal code violation compared to the other two cities in 2019.</w:t>
+                              <w:rPr>
+                                <w:color w:val="EB895F"/>
+                              </w:rPr>
+                              <w:t xml:space="preserve">Montréal </w:t>
+                            </w:r>
+                            <w:r>
+                              <w:t>almost 5 times the number of people charged for violent criminal code violation compared to the other two cities in 2019.</w:t>
                             </w:r>
                           </w:p>
                           <w:p>
@@ -5395,7 +5429,7 @@
           </mc:Choice>
           <mc:Fallback>
             <w:pict>
-              <v:shape w14:anchorId="2ADBAF05" id="Text Box 35" o:spid="_x0000_s1040" type="#_x0000_t202" style="position:absolute;margin-left:432.55pt;margin-top:6.95pt;width:289.55pt;height:433.4pt;z-index:-251626496;visibility:visible;mso-wrap-style:square;mso-width-percent:0;mso-height-percent:0;mso-wrap-distance-left:9pt;mso-wrap-distance-top:0;mso-wrap-distance-right:9pt;mso-wrap-distance-bottom:0;mso-position-horizontal:absolute;mso-position-horizontal-relative:text;mso-position-vertical:absolute;mso-position-vertical-relative:text;mso-width-percent:0;mso-height-percent:0;mso-width-relative:margin;mso-height-relative:margin;v-text-anchor:top" o:gfxdata="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" fillcolor="white [3201]" stroked="f" strokeweight=".5pt">
+              <v:shape w14:anchorId="2ADBAF05" id="Text Box 35" o:spid="_x0000_s1040" type="#_x0000_t202" style="position:absolute;margin-left:432.55pt;margin-top:6.95pt;width:289.55pt;height:433.4pt;z-index:-251626496;visibility:visible;mso-wrap-style:square;mso-width-percent:0;mso-height-percent:0;mso-wrap-distance-left:9pt;mso-wrap-distance-top:0;mso-wrap-distance-right:9pt;mso-wrap-distance-bottom:0;mso-position-horizontal:absolute;mso-position-horizontal-relative:text;mso-position-vertical:absolute;mso-position-vertical-relative:text;mso-width-percent:0;mso-height-percent:0;mso-width-relative:margin;mso-height-relative:margin;v-text-anchor:top" o:gfxdata="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" fillcolor="white [3201]" stroked="f" strokeweight=".5pt">
                 <v:textbox>
                   <w:txbxContent>
                     <w:p>
@@ -5427,10 +5461,28 @@
                         </w:numPr>
                       </w:pPr>
                       <w:r>
-                        <w:t xml:space="preserve">Montréal, Québec City and </w:t>
+                        <w:rPr>
+                          <w:color w:val="EB895F"/>
+                        </w:rPr>
+                        <w:t>Montréal</w:t>
+                      </w:r>
+                      <w:r>
+                        <w:t xml:space="preserve">, </w:t>
+                      </w:r>
+                      <w:r>
+                        <w:rPr>
+                          <w:color w:val="F6C2AE"/>
+                        </w:rPr>
+                        <w:t>Québec City</w:t>
+                      </w:r>
+                      <w:r>
+                        <w:t xml:space="preserve"> and </w:t>
                       </w:r>
                       <w:proofErr w:type="spellStart"/>
                       <w:r>
+                        <w:rPr>
+                          <w:color w:val="6C2C12"/>
+                        </w:rPr>
                         <w:t>Longueuil</w:t>
                       </w:r>
                       <w:proofErr w:type="spellEnd"/>
@@ -5447,7 +5499,13 @@
                         </w:numPr>
                       </w:pPr>
                       <w:r>
-                        <w:t>Montréal almost 5 times the number of people charged for violent criminal code violation compared to the other two cities in 2019.</w:t>
+                        <w:rPr>
+                          <w:color w:val="EB895F"/>
+                        </w:rPr>
+                        <w:t xml:space="preserve">Montréal </w:t>
+                      </w:r>
+                      <w:r>
+                        <w:t>almost 5 times the number of people charged for violent criminal code violation compared to the other two cities in 2019.</w:t>
                       </w:r>
                     </w:p>
                     <w:p>
@@ -5743,7 +5801,7 @@
           </mc:Choice>
           <mc:Fallback>
             <w:pict>
-              <v:shape w14:anchorId="096DD1B6" id="Text Box 45" o:spid="_x0000_s1041" type="#_x0000_t202" style="position:absolute;margin-left:17.3pt;margin-top:464.1pt;width:379.15pt;height:16.55pt;z-index:-251608064;visibility:visible;mso-wrap-style:square;mso-width-percent:0;mso-height-percent:0;mso-wrap-distance-left:9pt;mso-wrap-distance-top:0;mso-wrap-distance-right:9pt;mso-wrap-distance-bottom:0;mso-position-horizontal:absolute;mso-position-horizontal-relative:text;mso-position-vertical:absolute;mso-position-vertical-relative:text;mso-width-percent:0;mso-height-percent:0;mso-width-relative:margin;mso-height-relative:margin;v-text-anchor:top" o:gfxdata="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" stroked="f">
+              <v:shape w14:anchorId="096DD1B6" id="Text Box 45" o:spid="_x0000_s1041" type="#_x0000_t202" style="position:absolute;margin-left:17.3pt;margin-top:464.1pt;width:379.15pt;height:16.55pt;z-index:-251608064;visibility:visible;mso-wrap-style:square;mso-width-percent:0;mso-height-percent:0;mso-wrap-distance-left:9pt;mso-wrap-distance-top:0;mso-wrap-distance-right:9pt;mso-wrap-distance-bottom:0;mso-position-horizontal:absolute;mso-position-horizontal-relative:text;mso-position-vertical:absolute;mso-position-vertical-relative:text;mso-width-percent:0;mso-height-percent:0;mso-width-relative:margin;mso-height-relative:margin;v-text-anchor:top" o:gfxdata="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" stroked="f">
                 <v:textbox inset="0,0,0,0">
                   <w:txbxContent>
                     <w:p>
@@ -6026,7 +6084,7 @@
           </mc:Choice>
           <mc:Fallback>
             <w:pict>
-              <v:shape w14:anchorId="7E314B6A" id="Text Box 46" o:spid="_x0000_s1042" type="#_x0000_t202" style="position:absolute;margin-left:20.5pt;margin-top:456.1pt;width:377.55pt;height:.05pt;z-index:-251606016;visibility:visible;mso-wrap-style:square;mso-width-percent:0;mso-wrap-distance-left:9pt;mso-wrap-distance-top:0;mso-wrap-distance-right:9pt;mso-wrap-distance-bottom:0;mso-position-horizontal:absolute;mso-position-horizontal-relative:text;mso-position-vertical:absolute;mso-position-vertical-relative:text;mso-width-percent:0;mso-width-relative:margin;v-text-anchor:top" o:gfxdata="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" stroked="f">
+              <v:shape w14:anchorId="7E314B6A" id="Text Box 46" o:spid="_x0000_s1042" type="#_x0000_t202" style="position:absolute;margin-left:20.5pt;margin-top:456.1pt;width:377.55pt;height:.05pt;z-index:-251606016;visibility:visible;mso-wrap-style:square;mso-width-percent:0;mso-wrap-distance-left:9pt;mso-wrap-distance-top:0;mso-wrap-distance-right:9pt;mso-wrap-distance-bottom:0;mso-position-horizontal:absolute;mso-position-horizontal-relative:text;mso-position-vertical:absolute;mso-position-vertical-relative:text;mso-width-percent:0;mso-width-relative:margin;v-text-anchor:top" o:gfxdata="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" stroked="f">
                 <v:textbox style="mso-fit-shape-to-text:t" inset="0,0,0,0">
                   <w:txbxContent>
                     <w:p>
@@ -6163,16 +6221,7 @@
                               </w:numPr>
                             </w:pPr>
                             <w:r>
-                              <w:t xml:space="preserve">Toronto, York Region and London </w:t>
-                            </w:r>
-                            <w:r>
-                              <w:t>have the highest crime</w:t>
-                            </w:r>
-                            <w:r>
-                              <w:t xml:space="preserve"> in the province of Ontario</w:t>
-                            </w:r>
-                            <w:r>
-                              <w:t>.</w:t>
+                              <w:t>Toronto, York Region and London have the highest crime in the province of Ontario.</w:t>
                             </w:r>
                           </w:p>
                           <w:p>
@@ -6184,16 +6233,7 @@
                               </w:numPr>
                             </w:pPr>
                             <w:r>
-                              <w:t xml:space="preserve">Toronto </w:t>
-                            </w:r>
-                            <w:r>
-                              <w:t xml:space="preserve">almost </w:t>
-                            </w:r>
-                            <w:r>
-                              <w:t>6</w:t>
-                            </w:r>
-                            <w:r>
-                              <w:t xml:space="preserve"> times the number of people charged for violent criminal code violation compared to </w:t>
+                              <w:t xml:space="preserve">Toronto almost 6 times the number of people charged for violent criminal code violation compared to </w:t>
                             </w:r>
                             <w:r>
                               <w:t xml:space="preserve">London </w:t>
@@ -6287,7 +6327,7 @@
           </mc:Choice>
           <mc:Fallback>
             <w:pict>
-              <v:shape w14:anchorId="4F328DE5" id="Text Box 36" o:spid="_x0000_s1043" type="#_x0000_t202" style="position:absolute;margin-left:430.25pt;margin-top:9.2pt;width:278.8pt;height:425.1pt;z-index:-251624448;visibility:visible;mso-wrap-style:square;mso-height-percent:0;mso-wrap-distance-left:9pt;mso-wrap-distance-top:0;mso-wrap-distance-right:9pt;mso-wrap-distance-bottom:0;mso-position-horizontal:absolute;mso-position-horizontal-relative:text;mso-position-vertical:absolute;mso-position-vertical-relative:text;mso-height-percent:0;mso-height-relative:margin;v-text-anchor:top" o:gfxdata="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" fillcolor="white [3201]" stroked="f" strokeweight=".5pt">
+              <v:shape w14:anchorId="4F328DE5" id="Text Box 36" o:spid="_x0000_s1043" type="#_x0000_t202" style="position:absolute;margin-left:430.25pt;margin-top:9.2pt;width:278.8pt;height:425.1pt;z-index:-251624448;visibility:visible;mso-wrap-style:square;mso-height-percent:0;mso-wrap-distance-left:9pt;mso-wrap-distance-top:0;mso-wrap-distance-right:9pt;mso-wrap-distance-bottom:0;mso-position-horizontal:absolute;mso-position-horizontal-relative:text;mso-position-vertical:absolute;mso-position-vertical-relative:text;mso-height-percent:0;mso-height-relative:margin;v-text-anchor:top" o:gfxdata="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" fillcolor="white [3201]" stroked="f" strokeweight=".5pt">
                 <v:textbox>
                   <w:txbxContent>
                     <w:p>
@@ -6307,16 +6347,7 @@
                         </w:numPr>
                       </w:pPr>
                       <w:r>
-                        <w:t xml:space="preserve">Toronto, York Region and London </w:t>
-                      </w:r>
-                      <w:r>
-                        <w:t>have the highest crime</w:t>
-                      </w:r>
-                      <w:r>
-                        <w:t xml:space="preserve"> in the province of Ontario</w:t>
-                      </w:r>
-                      <w:r>
-                        <w:t>.</w:t>
+                        <w:t>Toronto, York Region and London have the highest crime in the province of Ontario.</w:t>
                       </w:r>
                     </w:p>
                     <w:p>
@@ -6328,16 +6359,7 @@
                         </w:numPr>
                       </w:pPr>
                       <w:r>
-                        <w:t xml:space="preserve">Toronto </w:t>
-                      </w:r>
-                      <w:r>
-                        <w:t xml:space="preserve">almost </w:t>
-                      </w:r>
-                      <w:r>
-                        <w:t>6</w:t>
-                      </w:r>
-                      <w:r>
-                        <w:t xml:space="preserve"> times the number of people charged for violent criminal code violation compared to </w:t>
+                        <w:t xml:space="preserve">Toronto almost 6 times the number of people charged for violent criminal code violation compared to </w:t>
                       </w:r>
                       <w:r>
                         <w:t xml:space="preserve">London </w:t>
@@ -6645,28 +6667,7 @@
                               </w:numPr>
                             </w:pPr>
                             <w:r>
-                              <w:t>Winnipeg</w:t>
-                            </w:r>
-                            <w:r>
-                              <w:t xml:space="preserve">, </w:t>
-                            </w:r>
-                            <w:r>
-                              <w:t xml:space="preserve">Thompson </w:t>
-                            </w:r>
-                            <w:r>
-                              <w:t xml:space="preserve">and </w:t>
-                            </w:r>
-                            <w:r>
-                              <w:t xml:space="preserve">Brandon </w:t>
-                            </w:r>
-                            <w:r>
-                              <w:t>have the highest crime</w:t>
-                            </w:r>
-                            <w:r>
-                              <w:t xml:space="preserve"> in the province of </w:t>
-                            </w:r>
-                            <w:r>
-                              <w:t>.</w:t>
+                              <w:t>Winnipeg, Thompson and Brandon have the highest crime in the province of .</w:t>
                             </w:r>
                           </w:p>
                           <w:p>
@@ -6678,34 +6679,7 @@
                               </w:numPr>
                             </w:pPr>
                             <w:r>
-                              <w:t>Winnipeg</w:t>
-                            </w:r>
-                            <w:r>
-                              <w:t xml:space="preserve"> </w:t>
-                            </w:r>
-                            <w:r>
-                              <w:t>4.4</w:t>
-                            </w:r>
-                            <w:r>
-                              <w:t xml:space="preserve"> times </w:t>
-                            </w:r>
-                            <w:r>
-                              <w:t xml:space="preserve">and 10 times </w:t>
-                            </w:r>
-                            <w:r>
-                              <w:t xml:space="preserve">the number of people charged for violent criminal code violation compared to the </w:t>
-                            </w:r>
-                            <w:r>
-                              <w:t xml:space="preserve">Thompson and Brandon </w:t>
-                            </w:r>
-                            <w:r>
-                              <w:t>in 2019</w:t>
-                            </w:r>
-                            <w:r>
-                              <w:t>, respectively</w:t>
-                            </w:r>
-                            <w:r>
-                              <w:t>.</w:t>
+                              <w:t>Winnipeg 4.4 times and 10 times the number of people charged for violent criminal code violation compared to the Thompson and Brandon in 2019, respectively.</w:t>
                             </w:r>
                           </w:p>
                           <w:p>
@@ -6790,7 +6764,7 @@
           </mc:Choice>
           <mc:Fallback>
             <w:pict>
-              <v:shape w14:anchorId="4DFF295F" id="Text Box 37" o:spid="_x0000_s1044" type="#_x0000_t202" style="position:absolute;margin-left:434.05pt;margin-top:10.25pt;width:293.1pt;height:412.45pt;z-index:-251622400;visibility:visible;mso-wrap-style:square;mso-width-percent:0;mso-height-percent:0;mso-wrap-distance-left:9pt;mso-wrap-distance-top:0;mso-wrap-distance-right:9pt;mso-wrap-distance-bottom:0;mso-position-horizontal:absolute;mso-position-horizontal-relative:text;mso-position-vertical:absolute;mso-position-vertical-relative:text;mso-width-percent:0;mso-height-percent:0;mso-width-relative:margin;mso-height-relative:margin;v-text-anchor:top" o:gfxdata="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" fillcolor="white [3201]" stroked="f" strokeweight=".5pt">
+              <v:shape w14:anchorId="4DFF295F" id="Text Box 37" o:spid="_x0000_s1044" type="#_x0000_t202" style="position:absolute;margin-left:434.05pt;margin-top:10.25pt;width:293.1pt;height:412.45pt;z-index:-251622400;visibility:visible;mso-wrap-style:square;mso-width-percent:0;mso-height-percent:0;mso-wrap-distance-left:9pt;mso-wrap-distance-top:0;mso-wrap-distance-right:9pt;mso-wrap-distance-bottom:0;mso-position-horizontal:absolute;mso-position-horizontal-relative:text;mso-position-vertical:absolute;mso-position-vertical-relative:text;mso-width-percent:0;mso-height-percent:0;mso-width-relative:margin;mso-height-relative:margin;v-text-anchor:top" o:gfxdata="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" fillcolor="white [3201]" stroked="f" strokeweight=".5pt">
                 <v:textbox>
                   <w:txbxContent>
                     <w:p>
@@ -6810,28 +6784,7 @@
                         </w:numPr>
                       </w:pPr>
                       <w:r>
-                        <w:t>Winnipeg</w:t>
-                      </w:r>
-                      <w:r>
-                        <w:t xml:space="preserve">, </w:t>
-                      </w:r>
-                      <w:r>
-                        <w:t xml:space="preserve">Thompson </w:t>
-                      </w:r>
-                      <w:r>
-                        <w:t xml:space="preserve">and </w:t>
-                      </w:r>
-                      <w:r>
-                        <w:t xml:space="preserve">Brandon </w:t>
-                      </w:r>
-                      <w:r>
-                        <w:t>have the highest crime</w:t>
-                      </w:r>
-                      <w:r>
-                        <w:t xml:space="preserve"> in the province of </w:t>
-                      </w:r>
-                      <w:r>
-                        <w:t>.</w:t>
+                        <w:t>Winnipeg, Thompson and Brandon have the highest crime in the province of .</w:t>
                       </w:r>
                     </w:p>
                     <w:p>
@@ -6843,34 +6796,7 @@
                         </w:numPr>
                       </w:pPr>
                       <w:r>
-                        <w:t>Winnipeg</w:t>
-                      </w:r>
-                      <w:r>
-                        <w:t xml:space="preserve"> </w:t>
-                      </w:r>
-                      <w:r>
-                        <w:t>4.4</w:t>
-                      </w:r>
-                      <w:r>
-                        <w:t xml:space="preserve"> times </w:t>
-                      </w:r>
-                      <w:r>
-                        <w:t xml:space="preserve">and 10 times </w:t>
-                      </w:r>
-                      <w:r>
-                        <w:t xml:space="preserve">the number of people charged for violent criminal code violation compared to the </w:t>
-                      </w:r>
-                      <w:r>
-                        <w:t xml:space="preserve">Thompson and Brandon </w:t>
-                      </w:r>
-                      <w:r>
-                        <w:t>in 2019</w:t>
-                      </w:r>
-                      <w:r>
-                        <w:t>, respectively</w:t>
-                      </w:r>
-                      <w:r>
-                        <w:t>.</w:t>
+                        <w:t>Winnipeg 4.4 times and 10 times the number of people charged for violent criminal code violation compared to the Thompson and Brandon in 2019, respectively.</w:t>
                       </w:r>
                     </w:p>
                     <w:p>
@@ -7229,7 +7155,7 @@
           </mc:Choice>
           <mc:Fallback>
             <w:pict>
-              <v:shape w14:anchorId="7DAB1380" id="Text Box 47" o:spid="_x0000_s1045" type="#_x0000_t202" style="position:absolute;margin-left:14.45pt;margin-top:406.8pt;width:383.6pt;height:.05pt;z-index:-251603968;visibility:visible;mso-wrap-style:square;mso-width-percent:0;mso-wrap-distance-left:9pt;mso-wrap-distance-top:0;mso-wrap-distance-right:9pt;mso-wrap-distance-bottom:0;mso-position-horizontal:absolute;mso-position-horizontal-relative:text;mso-position-vertical:absolute;mso-position-vertical-relative:text;mso-width-percent:0;mso-width-relative:margin;v-text-anchor:top" o:gfxdata="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" stroked="f">
+              <v:shape w14:anchorId="7DAB1380" id="Text Box 47" o:spid="_x0000_s1045" type="#_x0000_t202" style="position:absolute;margin-left:14.45pt;margin-top:406.8pt;width:383.6pt;height:.05pt;z-index:-251603968;visibility:visible;mso-wrap-style:square;mso-width-percent:0;mso-wrap-distance-left:9pt;mso-wrap-distance-top:0;mso-wrap-distance-right:9pt;mso-wrap-distance-bottom:0;mso-position-horizontal:absolute;mso-position-horizontal-relative:text;mso-position-vertical:absolute;mso-position-vertical-relative:text;mso-width-percent:0;mso-width-relative:margin;v-text-anchor:top" o:gfxdata="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" stroked="f">
                 <v:textbox style="mso-fit-shape-to-text:t" inset="0,0,0,0">
                   <w:txbxContent>
                     <w:p>
@@ -7375,25 +7301,7 @@
                               </w:numPr>
                             </w:pPr>
                             <w:r>
-                              <w:t xml:space="preserve">Toronto, </w:t>
-                            </w:r>
-                            <w:r>
-                              <w:t xml:space="preserve">Montréal </w:t>
-                            </w:r>
-                            <w:r>
-                              <w:t xml:space="preserve">and </w:t>
-                            </w:r>
-                            <w:r>
-                              <w:t xml:space="preserve">Winnipeg </w:t>
-                            </w:r>
-                            <w:r>
-                              <w:t xml:space="preserve">have the highest crime in the </w:t>
-                            </w:r>
-                            <w:r>
-                              <w:t>three provinces</w:t>
-                            </w:r>
-                            <w:r>
-                              <w:t>.</w:t>
+                              <w:t>Toronto, Montréal and Winnipeg have the highest crime in the three provinces.</w:t>
                             </w:r>
                           </w:p>
                           <w:p>
@@ -7492,7 +7400,7 @@
           </mc:Choice>
           <mc:Fallback>
             <w:pict>
-              <v:shape w14:anchorId="25A22837" id="Text Box 38" o:spid="_x0000_s1046" type="#_x0000_t202" style="position:absolute;margin-left:445.55pt;margin-top:0;width:278.8pt;height:433.85pt;z-index:-251620352;visibility:visible;mso-wrap-style:square;mso-height-percent:0;mso-wrap-distance-left:9pt;mso-wrap-distance-top:0;mso-wrap-distance-right:9pt;mso-wrap-distance-bottom:0;mso-position-horizontal:absolute;mso-position-horizontal-relative:text;mso-position-vertical:absolute;mso-position-vertical-relative:text;mso-height-percent:0;mso-height-relative:margin;v-text-anchor:top" o:gfxdata="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" fillcolor="white [3201]" stroked="f" strokeweight=".5pt">
+              <v:shape w14:anchorId="25A22837" id="Text Box 38" o:spid="_x0000_s1046" type="#_x0000_t202" style="position:absolute;margin-left:445.55pt;margin-top:0;width:278.8pt;height:433.85pt;z-index:-251620352;visibility:visible;mso-wrap-style:square;mso-height-percent:0;mso-wrap-distance-left:9pt;mso-wrap-distance-top:0;mso-wrap-distance-right:9pt;mso-wrap-distance-bottom:0;mso-position-horizontal:absolute;mso-position-horizontal-relative:text;mso-position-vertical:absolute;mso-position-vertical-relative:text;mso-height-percent:0;mso-height-relative:margin;v-text-anchor:top" o:gfxdata="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" fillcolor="white [3201]" stroked="f" strokeweight=".5pt">
                 <v:textbox>
                   <w:txbxContent>
                     <w:p>
@@ -7512,25 +7420,7 @@
                         </w:numPr>
                       </w:pPr>
                       <w:r>
-                        <w:t xml:space="preserve">Toronto, </w:t>
-                      </w:r>
-                      <w:r>
-                        <w:t xml:space="preserve">Montréal </w:t>
-                      </w:r>
-                      <w:r>
-                        <w:t xml:space="preserve">and </w:t>
-                      </w:r>
-                      <w:r>
-                        <w:t xml:space="preserve">Winnipeg </w:t>
-                      </w:r>
-                      <w:r>
-                        <w:t xml:space="preserve">have the highest crime in the </w:t>
-                      </w:r>
-                      <w:r>
-                        <w:t>three provinces</w:t>
-                      </w:r>
-                      <w:r>
-                        <w:t>.</w:t>
+                        <w:t>Toronto, Montréal and Winnipeg have the highest crime in the three provinces.</w:t>
                       </w:r>
                     </w:p>
                     <w:p>
@@ -7774,24 +7664,14 @@
                             <w:r>
                               <w:t xml:space="preserve">Figure </w:t>
                             </w:r>
-                            <w:r>
-                              <w:fldChar w:fldCharType="begin"/>
-                            </w:r>
-                            <w:r>
-                              <w:instrText xml:space="preserve"> SEQ Figure \* ARABIC </w:instrText>
-                            </w:r>
-                            <w:r>
-                              <w:fldChar w:fldCharType="separate"/>
-                            </w:r>
-                            <w:r>
-                              <w:rPr>
-                                <w:noProof/>
-                              </w:rPr>
-                              <w:t>6</w:t>
-                            </w:r>
-                            <w:r>
-                              <w:fldChar w:fldCharType="end"/>
-                            </w:r>
+                            <w:fldSimple w:instr=" SEQ Figure \* ARABIC ">
+                              <w:r>
+                                <w:rPr>
+                                  <w:noProof/>
+                                </w:rPr>
+                                <w:t>6</w:t>
+                              </w:r>
+                            </w:fldSimple>
                             <w:r>
                               <w:t>: How do the top 3 cities of each province compare to each other?</w:t>
                             </w:r>
@@ -7815,7 +7695,7 @@
           </mc:Choice>
           <mc:Fallback>
             <w:pict>
-              <v:shape w14:anchorId="5F05BFAF" id="Text Box 48" o:spid="_x0000_s1047" type="#_x0000_t202" style="position:absolute;margin-left:18.5pt;margin-top:340.45pt;width:378.85pt;height:.05pt;z-index:-251601920;visibility:visible;mso-wrap-style:square;mso-width-percent:0;mso-wrap-distance-left:9pt;mso-wrap-distance-top:0;mso-wrap-distance-right:9pt;mso-wrap-distance-bottom:0;mso-position-horizontal:absolute;mso-position-horizontal-relative:text;mso-position-vertical:absolute;mso-position-vertical-relative:text;mso-width-percent:0;mso-width-relative:margin;v-text-anchor:top" o:gfxdata="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" stroked="f">
+              <v:shape w14:anchorId="5F05BFAF" id="Text Box 48" o:spid="_x0000_s1047" type="#_x0000_t202" style="position:absolute;margin-left:18.5pt;margin-top:340.45pt;width:378.85pt;height:.05pt;z-index:-251601920;visibility:visible;mso-wrap-style:square;mso-width-percent:0;mso-wrap-distance-left:9pt;mso-wrap-distance-top:0;mso-wrap-distance-right:9pt;mso-wrap-distance-bottom:0;mso-position-horizontal:absolute;mso-position-horizontal-relative:text;mso-position-vertical:absolute;mso-position-vertical-relative:text;mso-width-percent:0;mso-width-relative:margin;v-text-anchor:top" o:gfxdata="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" stroked="f">
                 <v:textbox style="mso-fit-shape-to-text:t" inset="0,0,0,0">
                   <w:txbxContent>
                     <w:p>
@@ -7830,24 +7710,14 @@
                       <w:r>
                         <w:t xml:space="preserve">Figure </w:t>
                       </w:r>
-                      <w:r>
-                        <w:fldChar w:fldCharType="begin"/>
-                      </w:r>
-                      <w:r>
-                        <w:instrText xml:space="preserve"> SEQ Figure \* ARABIC </w:instrText>
-                      </w:r>
-                      <w:r>
-                        <w:fldChar w:fldCharType="separate"/>
-                      </w:r>
-                      <w:r>
-                        <w:rPr>
-                          <w:noProof/>
-                        </w:rPr>
-                        <w:t>6</w:t>
-                      </w:r>
-                      <w:r>
-                        <w:fldChar w:fldCharType="end"/>
-                      </w:r>
+                      <w:fldSimple w:instr=" SEQ Figure \* ARABIC ">
+                        <w:r>
+                          <w:rPr>
+                            <w:noProof/>
+                          </w:rPr>
+                          <w:t>6</w:t>
+                        </w:r>
+                      </w:fldSimple>
                       <w:r>
                         <w:t>: How do the top 3 cities of each province compare to each other?</w:t>
                       </w:r>
@@ -8077,7 +7947,7 @@
           </mc:Choice>
           <mc:Fallback>
             <w:pict>
-              <v:shape w14:anchorId="05D98170" id="Text Box 49" o:spid="_x0000_s1048" type="#_x0000_t202" style="position:absolute;margin-left:32.6pt;margin-top:303.55pt;width:453.5pt;height:.05pt;z-index:-251599872;visibility:visible;mso-wrap-style:square;mso-wrap-distance-left:9pt;mso-wrap-distance-top:0;mso-wrap-distance-right:9pt;mso-wrap-distance-bottom:0;mso-position-horizontal:absolute;mso-position-horizontal-relative:text;mso-position-vertical:absolute;mso-position-vertical-relative:text;v-text-anchor:top" o:gfxdata="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" stroked="f">
+              <v:shape w14:anchorId="05D98170" id="Text Box 49" o:spid="_x0000_s1048" type="#_x0000_t202" style="position:absolute;margin-left:32.6pt;margin-top:303.55pt;width:453.5pt;height:.05pt;z-index:-251599872;visibility:visible;mso-wrap-style:square;mso-wrap-distance-left:9pt;mso-wrap-distance-top:0;mso-wrap-distance-right:9pt;mso-wrap-distance-bottom:0;mso-position-horizontal:absolute;mso-position-horizontal-relative:text;mso-position-vertical:absolute;mso-position-vertical-relative:text;v-text-anchor:top" o:gfxdata="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" stroked="f">
                 <v:textbox style="mso-fit-shape-to-text:t" inset="0,0,0,0">
                   <w:txbxContent>
                     <w:p>
@@ -8301,7 +8171,28 @@
                               </w:numPr>
                             </w:pPr>
                             <w:r>
-                              <w:t>Two specific cities are identified in the scatter plot that seem to have a clear positive correlation in the dataset.</w:t>
+                              <w:t>Two specific cities</w:t>
+                            </w:r>
+                            <w:r>
+                              <w:t xml:space="preserve">, </w:t>
+                            </w:r>
+                            <w:r>
+                              <w:rPr>
+                                <w:color w:val="EB895F"/>
+                              </w:rPr>
+                              <w:t xml:space="preserve">Montréal </w:t>
+                            </w:r>
+                            <w:r>
+                              <w:t xml:space="preserve">and </w:t>
+                            </w:r>
+                            <w:r>
+                              <w:rPr>
+                                <w:color w:val="5DB0FC"/>
+                              </w:rPr>
+                              <w:t>Toronto</w:t>
+                            </w:r>
+                            <w:r>
+                              <w:t xml:space="preserve"> are identified in the scatter plot that seem to have a clear positive correlation in the dataset.</w:t>
                             </w:r>
                           </w:p>
                           <w:p>
@@ -8313,18 +8204,46 @@
                               </w:numPr>
                             </w:pPr>
                             <w:r>
-                              <w:t xml:space="preserve">Generally, a correlation between the two variables </w:t>
-                            </w:r>
-                            <w:proofErr w:type="gramStart"/>
-                            <w:r>
-                              <w:t>reflect</w:t>
-                            </w:r>
-                            <w:proofErr w:type="gramEnd"/>
-                            <w:r>
-                              <w:t xml:space="preserve"> that </w:t>
-                            </w:r>
-                            <w:r>
-                              <w:t>violent criminal code violations at a small age (youth crime) affects the person when he/she grows older.</w:t>
+                              <w:t>Generally, a correlation between the two variables</w:t>
+                            </w:r>
+                            <w:r>
+                              <w:t xml:space="preserve">, </w:t>
+                            </w:r>
+                            <w:r>
+                              <w:t xml:space="preserve">youth crime </w:t>
+                            </w:r>
+                            <w:r>
+                              <w:t xml:space="preserve">and </w:t>
+                            </w:r>
+                            <w:r>
+                              <w:t xml:space="preserve">adult </w:t>
+                            </w:r>
+                            <w:r>
+                              <w:t>crime</w:t>
+                            </w:r>
+                            <w:r>
+                              <w:t>,</w:t>
+                            </w:r>
+                            <w:r>
+                              <w:t xml:space="preserve"> </w:t>
+                            </w:r>
+                            <w:r>
+                              <w:t xml:space="preserve">highlights the possibility of </w:t>
+                            </w:r>
+                            <w:r>
+                              <w:t>violent criminal code violations at a small age (youth crime) affect</w:t>
+                            </w:r>
+                            <w:r>
+                              <w:t>ing</w:t>
+                            </w:r>
+                            <w:r>
+                              <w:t xml:space="preserve"> the person when he/she</w:t>
+                            </w:r>
+                            <w:r>
+                              <w:t xml:space="preserve"> becomes an adult</w:t>
+                            </w:r>
+                            <w:r>
+                              <w:t>.</w:t>
                             </w:r>
                           </w:p>
                           <w:p>
@@ -8336,7 +8255,28 @@
                               </w:numPr>
                             </w:pPr>
                             <w:r>
-                              <w:t xml:space="preserve">This trend is difficult to determine with the dataset as there is are other factors could have a played a role to cause a correlation between youth and adult crime, such as, influence of violent crimes committed by adults on youth. </w:t>
+                              <w:t>However, t</w:t>
+                            </w:r>
+                            <w:r>
+                              <w:t xml:space="preserve">his trend </w:t>
+                            </w:r>
+                            <w:r>
+                              <w:t>cannot be confirmed with the available data</w:t>
+                            </w:r>
+                            <w:r>
+                              <w:t xml:space="preserve"> as there is are </w:t>
+                            </w:r>
+                            <w:r>
+                              <w:t xml:space="preserve">many </w:t>
+                            </w:r>
+                            <w:r>
+                              <w:t xml:space="preserve">other factors could cause </w:t>
+                            </w:r>
+                            <w:r>
+                              <w:t>the variables to be correlated</w:t>
+                            </w:r>
+                            <w:r>
+                              <w:t xml:space="preserve">, such as, influence of violent crimes committed by adults on youth. </w:t>
                             </w:r>
                           </w:p>
                         </w:txbxContent>
@@ -8361,7 +8301,7 @@
           </mc:Choice>
           <mc:Fallback>
             <w:pict>
-              <v:shape w14:anchorId="781FEA76" id="Text Box 39" o:spid="_x0000_s1049" type="#_x0000_t202" style="position:absolute;margin-left:19.7pt;margin-top:19.15pt;width:461.3pt;height:230.2pt;z-index:-251618304;visibility:visible;mso-wrap-style:square;mso-width-percent:0;mso-height-percent:0;mso-wrap-distance-left:9pt;mso-wrap-distance-top:0;mso-wrap-distance-right:9pt;mso-wrap-distance-bottom:0;mso-position-horizontal:absolute;mso-position-horizontal-relative:text;mso-position-vertical:absolute;mso-position-vertical-relative:text;mso-width-percent:0;mso-height-percent:0;mso-width-relative:margin;mso-height-relative:margin;v-text-anchor:top" o:gfxdata="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" fillcolor="white [3201]" stroked="f" strokeweight=".5pt">
+              <v:shape w14:anchorId="781FEA76" id="Text Box 39" o:spid="_x0000_s1049" type="#_x0000_t202" style="position:absolute;margin-left:19.7pt;margin-top:19.15pt;width:461.3pt;height:230.2pt;z-index:-251618304;visibility:visible;mso-wrap-style:square;mso-width-percent:0;mso-height-percent:0;mso-wrap-distance-left:9pt;mso-wrap-distance-top:0;mso-wrap-distance-right:9pt;mso-wrap-distance-bottom:0;mso-position-horizontal:absolute;mso-position-horizontal-relative:text;mso-position-vertical:absolute;mso-position-vertical-relative:text;mso-width-percent:0;mso-height-percent:0;mso-width-relative:margin;mso-height-relative:margin;v-text-anchor:top" o:gfxdata="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" fillcolor="white [3201]" stroked="f" strokeweight=".5pt">
                 <v:textbox>
                   <w:txbxContent>
                     <w:p>
@@ -8388,7 +8328,28 @@
                         </w:numPr>
                       </w:pPr>
                       <w:r>
-                        <w:t>Two specific cities are identified in the scatter plot that seem to have a clear positive correlation in the dataset.</w:t>
+                        <w:t>Two specific cities</w:t>
+                      </w:r>
+                      <w:r>
+                        <w:t xml:space="preserve">, </w:t>
+                      </w:r>
+                      <w:r>
+                        <w:rPr>
+                          <w:color w:val="EB895F"/>
+                        </w:rPr>
+                        <w:t xml:space="preserve">Montréal </w:t>
+                      </w:r>
+                      <w:r>
+                        <w:t xml:space="preserve">and </w:t>
+                      </w:r>
+                      <w:r>
+                        <w:rPr>
+                          <w:color w:val="5DB0FC"/>
+                        </w:rPr>
+                        <w:t>Toronto</w:t>
+                      </w:r>
+                      <w:r>
+                        <w:t xml:space="preserve"> are identified in the scatter plot that seem to have a clear positive correlation in the dataset.</w:t>
                       </w:r>
                     </w:p>
                     <w:p>
@@ -8400,18 +8361,46 @@
                         </w:numPr>
                       </w:pPr>
                       <w:r>
-                        <w:t xml:space="preserve">Generally, a correlation between the two variables </w:t>
-                      </w:r>
-                      <w:proofErr w:type="gramStart"/>
-                      <w:r>
-                        <w:t>reflect</w:t>
-                      </w:r>
-                      <w:proofErr w:type="gramEnd"/>
-                      <w:r>
-                        <w:t xml:space="preserve"> that </w:t>
-                      </w:r>
-                      <w:r>
-                        <w:t>violent criminal code violations at a small age (youth crime) affects the person when he/she grows older.</w:t>
+                        <w:t>Generally, a correlation between the two variables</w:t>
+                      </w:r>
+                      <w:r>
+                        <w:t xml:space="preserve">, </w:t>
+                      </w:r>
+                      <w:r>
+                        <w:t xml:space="preserve">youth crime </w:t>
+                      </w:r>
+                      <w:r>
+                        <w:t xml:space="preserve">and </w:t>
+                      </w:r>
+                      <w:r>
+                        <w:t xml:space="preserve">adult </w:t>
+                      </w:r>
+                      <w:r>
+                        <w:t>crime</w:t>
+                      </w:r>
+                      <w:r>
+                        <w:t>,</w:t>
+                      </w:r>
+                      <w:r>
+                        <w:t xml:space="preserve"> </w:t>
+                      </w:r>
+                      <w:r>
+                        <w:t xml:space="preserve">highlights the possibility of </w:t>
+                      </w:r>
+                      <w:r>
+                        <w:t>violent criminal code violations at a small age (youth crime) affect</w:t>
+                      </w:r>
+                      <w:r>
+                        <w:t>ing</w:t>
+                      </w:r>
+                      <w:r>
+                        <w:t xml:space="preserve"> the person when he/she</w:t>
+                      </w:r>
+                      <w:r>
+                        <w:t xml:space="preserve"> becomes an adult</w:t>
+                      </w:r>
+                      <w:r>
+                        <w:t>.</w:t>
                       </w:r>
                     </w:p>
                     <w:p>
@@ -8423,7 +8412,28 @@
                         </w:numPr>
                       </w:pPr>
                       <w:r>
-                        <w:t xml:space="preserve">This trend is difficult to determine with the dataset as there is are other factors could have a played a role to cause a correlation between youth and adult crime, such as, influence of violent crimes committed by adults on youth. </w:t>
+                        <w:t>However, t</w:t>
+                      </w:r>
+                      <w:r>
+                        <w:t xml:space="preserve">his trend </w:t>
+                      </w:r>
+                      <w:r>
+                        <w:t>cannot be confirmed with the available data</w:t>
+                      </w:r>
+                      <w:r>
+                        <w:t xml:space="preserve"> as there is are </w:t>
+                      </w:r>
+                      <w:r>
+                        <w:t xml:space="preserve">many </w:t>
+                      </w:r>
+                      <w:r>
+                        <w:t xml:space="preserve">other factors could cause </w:t>
+                      </w:r>
+                      <w:r>
+                        <w:t>the variables to be correlated</w:t>
+                      </w:r>
+                      <w:r>
+                        <w:t xml:space="preserve">, such as, influence of violent crimes committed by adults on youth. </w:t>
                       </w:r>
                     </w:p>
                   </w:txbxContent>
@@ -8640,7 +8650,7 @@
           </mc:Choice>
           <mc:Fallback>
             <w:pict>
-              <v:shape w14:anchorId="27253EAF" id="Text Box 40" o:spid="_x0000_s1050" type="#_x0000_t202" style="position:absolute;margin-left:5.8pt;margin-top:365.65pt;width:710.2pt;height:64.9pt;z-index:251699200;visibility:visible;mso-wrap-style:square;mso-width-percent:0;mso-height-percent:0;mso-wrap-distance-left:9pt;mso-wrap-distance-top:0;mso-wrap-distance-right:9pt;mso-wrap-distance-bottom:0;mso-position-horizontal:absolute;mso-position-horizontal-relative:text;mso-position-vertical:absolute;mso-position-vertical-relative:text;mso-width-percent:0;mso-height-percent:0;mso-width-relative:margin;mso-height-relative:margin;v-text-anchor:top" o:gfxdata="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" fillcolor="white [3201]" stroked="f" strokeweight=".5pt">
+              <v:shape w14:anchorId="27253EAF" id="Text Box 40" o:spid="_x0000_s1050" type="#_x0000_t202" style="position:absolute;margin-left:5.8pt;margin-top:365.65pt;width:710.2pt;height:64.9pt;z-index:251699200;visibility:visible;mso-wrap-style:square;mso-width-percent:0;mso-height-percent:0;mso-wrap-distance-left:9pt;mso-wrap-distance-top:0;mso-wrap-distance-right:9pt;mso-wrap-distance-bottom:0;mso-position-horizontal:absolute;mso-position-horizontal-relative:text;mso-position-vertical:absolute;mso-position-vertical-relative:text;mso-width-percent:0;mso-height-percent:0;mso-width-relative:margin;mso-height-relative:margin;v-text-anchor:top" o:gfxdata="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" fillcolor="white [3201]" stroked="f" strokeweight=".5pt">
                 <v:textbox>
                   <w:txbxContent>
                     <w:p>
@@ -8824,7 +8834,7 @@
           </mc:Choice>
           <mc:Fallback>
             <w:pict>
-              <v:shape w14:anchorId="437D4F67" id="Text Box 51" o:spid="_x0000_s1051" type="#_x0000_t202" style="position:absolute;margin-left:.4pt;margin-top:340.4pt;width:690.65pt;height:.05pt;z-index:-251596800;visibility:visible;mso-wrap-style:square;mso-wrap-distance-left:9pt;mso-wrap-distance-top:0;mso-wrap-distance-right:9pt;mso-wrap-distance-bottom:0;mso-position-horizontal:absolute;mso-position-horizontal-relative:text;mso-position-vertical:absolute;mso-position-vertical-relative:text;v-text-anchor:top" o:gfxdata="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" stroked="f">
+              <v:shape w14:anchorId="437D4F67" id="Text Box 51" o:spid="_x0000_s1051" type="#_x0000_t202" style="position:absolute;margin-left:.4pt;margin-top:340.4pt;width:690.65pt;height:.05pt;z-index:-251596800;visibility:visible;mso-wrap-style:square;mso-wrap-distance-left:9pt;mso-wrap-distance-top:0;mso-wrap-distance-right:9pt;mso-wrap-distance-bottom:0;mso-position-horizontal:absolute;mso-position-horizontal-relative:text;mso-position-vertical:absolute;mso-position-vertical-relative:text;v-text-anchor:top" o:gfxdata="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" stroked="f">
                 <v:textbox style="mso-fit-shape-to-text:t" inset="0,0,0,0">
                   <w:txbxContent>
                     <w:p>
@@ -9153,7 +9163,7 @@
           </mc:Choice>
           <mc:Fallback>
             <w:pict>
-              <v:shape w14:anchorId="3CD22ECB" id="Text Box 52" o:spid="_x0000_s1053" type="#_x0000_t202" style="position:absolute;margin-left:27pt;margin-top:277.2pt;width:474.25pt;height:.05pt;z-index:-251594752;visibility:visible;mso-wrap-style:square;mso-width-percent:0;mso-wrap-distance-left:9pt;mso-wrap-distance-top:0;mso-wrap-distance-right:9pt;mso-wrap-distance-bottom:0;mso-position-horizontal:absolute;mso-position-horizontal-relative:text;mso-position-vertical:absolute;mso-position-vertical-relative:text;mso-width-percent:0;mso-width-relative:margin;v-text-anchor:top" o:gfxdata="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" stroked="f">
+              <v:shape w14:anchorId="3CD22ECB" id="Text Box 52" o:spid="_x0000_s1053" type="#_x0000_t202" style="position:absolute;margin-left:27pt;margin-top:277.2pt;width:474.25pt;height:.05pt;z-index:-251594752;visibility:visible;mso-wrap-style:square;mso-width-percent:0;mso-wrap-distance-left:9pt;mso-wrap-distance-top:0;mso-wrap-distance-right:9pt;mso-wrap-distance-bottom:0;mso-position-horizontal:absolute;mso-position-horizontal-relative:text;mso-position-vertical:absolute;mso-position-vertical-relative:text;mso-width-percent:0;mso-width-relative:margin;v-text-anchor:top" o:gfxdata="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" stroked="f">
                 <v:textbox style="mso-fit-shape-to-text:t" inset="0,0,0,0">
                   <w:txbxContent>
                     <w:p>
@@ -9418,7 +9428,7 @@
           </mc:Choice>
           <mc:Fallback>
             <w:pict>
-              <v:shape w14:anchorId="51EBAC70" id="Text Box 41" o:spid="_x0000_s1054" type="#_x0000_t202" style="position:absolute;margin-left:6.4pt;margin-top:27.65pt;width:479.1pt;height:150.2pt;z-index:251700224;visibility:visible;mso-wrap-style:square;mso-width-percent:0;mso-height-percent:0;mso-wrap-distance-left:9pt;mso-wrap-distance-top:0;mso-wrap-distance-right:9pt;mso-wrap-distance-bottom:0;mso-position-horizontal:absolute;mso-position-horizontal-relative:text;mso-position-vertical:absolute;mso-position-vertical-relative:text;mso-width-percent:0;mso-height-percent:0;mso-width-relative:margin;mso-height-relative:margin;v-text-anchor:top" o:gfxdata="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" fillcolor="white [3201]" stroked="f" strokeweight=".5pt">
+              <v:shape w14:anchorId="51EBAC70" id="Text Box 41" o:spid="_x0000_s1054" type="#_x0000_t202" style="position:absolute;margin-left:6.4pt;margin-top:27.65pt;width:479.1pt;height:150.2pt;z-index:251700224;visibility:visible;mso-wrap-style:square;mso-width-percent:0;mso-height-percent:0;mso-wrap-distance-left:9pt;mso-wrap-distance-top:0;mso-wrap-distance-right:9pt;mso-wrap-distance-bottom:0;mso-position-horizontal:absolute;mso-position-horizontal-relative:text;mso-position-vertical:absolute;mso-position-vertical-relative:text;mso-width-percent:0;mso-height-percent:0;mso-width-relative:margin;mso-height-relative:margin;v-text-anchor:top" o:gfxdata="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" fillcolor="white [3201]" stroked="f" strokeweight=".5pt">
                 <v:textbox>
                   <w:txbxContent>
                     <w:p>
@@ -9983,7 +9993,7 @@
           </mc:Choice>
           <mc:Fallback>
             <w:pict>
-              <v:shape w14:anchorId="156E5186" id="Text Box 55" o:spid="_x0000_s1056" type="#_x0000_t202" style="position:absolute;margin-left:20.4pt;margin-top:629.8pt;width:470.45pt;height:19.7pt;z-index:-251588608;visibility:visible;mso-wrap-style:square;mso-width-percent:0;mso-height-percent:0;mso-wrap-distance-left:9pt;mso-wrap-distance-top:0;mso-wrap-distance-right:9pt;mso-wrap-distance-bottom:0;mso-position-horizontal:absolute;mso-position-horizontal-relative:text;mso-position-vertical:absolute;mso-position-vertical-relative:text;mso-width-percent:0;mso-height-percent:0;mso-width-relative:margin;mso-height-relative:margin;v-text-anchor:top" o:gfxdata="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" stroked="f">
+              <v:shape w14:anchorId="156E5186" id="Text Box 55" o:spid="_x0000_s1056" type="#_x0000_t202" style="position:absolute;margin-left:20.4pt;margin-top:629.8pt;width:470.45pt;height:19.7pt;z-index:-251588608;visibility:visible;mso-wrap-style:square;mso-width-percent:0;mso-height-percent:0;mso-wrap-distance-left:9pt;mso-wrap-distance-top:0;mso-wrap-distance-right:9pt;mso-wrap-distance-bottom:0;mso-position-horizontal:absolute;mso-position-horizontal-relative:text;mso-position-vertical:absolute;mso-position-vertical-relative:text;mso-width-percent:0;mso-height-percent:0;mso-width-relative:margin;mso-height-relative:margin;v-text-anchor:top" o:gfxdata="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" stroked="f">
                 <v:textbox inset="0,0,0,0">
                   <w:txbxContent>
                     <w:p>
@@ -10332,7 +10342,7 @@
           </mc:Choice>
           <mc:Fallback>
             <w:pict>
-              <v:shape w14:anchorId="18966190" id="Text Box 54" o:spid="_x0000_s1057" type="#_x0000_t202" style="position:absolute;margin-left:19.85pt;margin-top:273.5pt;width:454.3pt;height:18.9pt;z-index:-251590656;visibility:visible;mso-wrap-style:square;mso-width-percent:0;mso-height-percent:0;mso-wrap-distance-left:9pt;mso-wrap-distance-top:0;mso-wrap-distance-right:9pt;mso-wrap-distance-bottom:0;mso-position-horizontal:absolute;mso-position-horizontal-relative:text;mso-position-vertical:absolute;mso-position-vertical-relative:text;mso-width-percent:0;mso-height-percent:0;mso-width-relative:margin;mso-height-relative:margin;v-text-anchor:top" o:gfxdata="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" stroked="f">
+              <v:shape w14:anchorId="18966190" id="Text Box 54" o:spid="_x0000_s1057" type="#_x0000_t202" style="position:absolute;margin-left:19.85pt;margin-top:273.5pt;width:454.3pt;height:18.9pt;z-index:-251590656;visibility:visible;mso-wrap-style:square;mso-width-percent:0;mso-height-percent:0;mso-wrap-distance-left:9pt;mso-wrap-distance-top:0;mso-wrap-distance-right:9pt;mso-wrap-distance-bottom:0;mso-position-horizontal:absolute;mso-position-horizontal-relative:text;mso-position-vertical:absolute;mso-position-vertical-relative:text;mso-width-percent:0;mso-height-percent:0;mso-width-relative:margin;mso-height-relative:margin;v-text-anchor:top" o:gfxdata="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" stroked="f">
                 <v:textbox inset="0,0,0,0">
                   <w:txbxContent>
                     <w:p>
@@ -15474,19 +15484,19 @@
 
 <file path=word/glossary/fontTable.xml><?xml version="1.0" encoding="utf-8"?>
 <w:fonts xmlns:mc="http://schemas.openxmlformats.org/markup-compatibility/2006" xmlns:r="http://schemas.openxmlformats.org/officeDocument/2006/relationships" xmlns:w="http://schemas.openxmlformats.org/wordprocessingml/2006/main" xmlns:w14="http://schemas.microsoft.com/office/word/2010/wordml" xmlns:w15="http://schemas.microsoft.com/office/word/2012/wordml" xmlns:w16cex="http://schemas.microsoft.com/office/word/2018/wordml/cex" xmlns:w16cid="http://schemas.microsoft.com/office/word/2016/wordml/cid" xmlns:w16="http://schemas.microsoft.com/office/word/2018/wordml" xmlns:w16se="http://schemas.microsoft.com/office/word/2015/wordml/symex" mc:Ignorable="w14 w15 w16se w16cid w16 w16cex">
+  <w:font w:name="Symbol">
+    <w:panose1 w:val="05050102010706020507"/>
+    <w:charset w:val="02"/>
+    <w:family w:val="decorative"/>
+    <w:pitch w:val="variable"/>
+    <w:sig w:usb0="00000000" w:usb1="10000000" w:usb2="00000000" w:usb3="00000000" w:csb0="80000000" w:csb1="00000000"/>
+  </w:font>
   <w:font w:name="Times New Roman">
     <w:panose1 w:val="02020603050405020304"/>
     <w:charset w:val="00"/>
     <w:family w:val="roman"/>
     <w:pitch w:val="variable"/>
     <w:sig w:usb0="E0002EFF" w:usb1="C000785B" w:usb2="00000009" w:usb3="00000000" w:csb0="000001FF" w:csb1="00000000"/>
-  </w:font>
-  <w:font w:name="Symbol">
-    <w:panose1 w:val="05050102010706020507"/>
-    <w:charset w:val="02"/>
-    <w:family w:val="decorative"/>
-    <w:pitch w:val="variable"/>
-    <w:sig w:usb0="00000000" w:usb1="10000000" w:usb2="00000000" w:usb3="00000000" w:csb0="80000000" w:csb1="00000000"/>
   </w:font>
   <w:font w:name="Courier New">
     <w:panose1 w:val="02070309020205020404"/>
@@ -15567,6 +15577,7 @@
     <w:rsidRoot w:val="003C5B66"/>
     <w:rsid w:val="002D70F7"/>
     <w:rsid w:val="003C5B66"/>
+    <w:rsid w:val="00D5239F"/>
   </w:rsids>
   <m:mathPr>
     <m:mathFont m:val="Cambria Math"/>
@@ -16348,12 +16359,30 @@
 </file>
 
 <file path=customXml/item3.xml><?xml version="1.0" encoding="utf-8"?>
-<?mso-contentType ?>
-<FormTemplates xmlns="http://schemas.microsoft.com/sharepoint/v3/contenttype/forms">
-  <Display>DocumentLibraryForm</Display>
-  <Edit>DocumentLibraryForm</Edit>
-  <New>DocumentLibraryForm</New>
-</FormTemplates>
+<b:Sources xmlns:b="http://schemas.openxmlformats.org/officeDocument/2006/bibliography" xmlns="http://schemas.openxmlformats.org/officeDocument/2006/bibliography" SelectedStyle="\APASixthEditionOfficeOnline.xsl" StyleName="APA" Version="6">
+  <b:Source>
+    <b:Tag>Sta21</b:Tag>
+    <b:SourceType>InternetSite</b:SourceType>
+    <b:Guid>{7544BAE4-BCD4-4419-BB60-367670BE7AB1}</b:Guid>
+    <b:Title>Statistics Canada</b:Title>
+    <b:InternetSiteTitle/>
+    <b:ProductionCompany/>
+    <b:Year/>
+    <b:Month/>
+    <b:Day/>
+    <b:YearAccessed>2021</b:YearAccessed>
+    <b:MonthAccessed>6</b:MonthAccessed>
+    <b:DayAccessed>12</b:DayAccessed>
+    <b:URL>http://www.statcan.gc.ca/start-debut-eng.html</b:URL>
+    <b:Version/>
+    <b:ShortTitle/>
+    <b:StandardNumber/>
+    <b:Comments/>
+    <b:Medium/>
+    <b:DOI/>
+    <b:RefOrder>1</b:RefOrder>
+  </b:Source>
+</b:Sources>
 </file>
 
 <file path=customXml/item4.xml><?xml version="1.0" encoding="utf-8"?>
@@ -16568,30 +16597,12 @@
 </file>
 
 <file path=customXml/item5.xml><?xml version="1.0" encoding="utf-8"?>
-<b:Sources xmlns:b="http://schemas.openxmlformats.org/officeDocument/2006/bibliography" xmlns="http://schemas.openxmlformats.org/officeDocument/2006/bibliography" SelectedStyle="\APASixthEditionOfficeOnline.xsl" StyleName="APA" Version="6">
-  <b:Source>
-    <b:Tag>Sta21</b:Tag>
-    <b:SourceType>InternetSite</b:SourceType>
-    <b:Guid>{7544BAE4-BCD4-4419-BB60-367670BE7AB1}</b:Guid>
-    <b:Title>Statistics Canada</b:Title>
-    <b:InternetSiteTitle/>
-    <b:ProductionCompany/>
-    <b:Year/>
-    <b:Month/>
-    <b:Day/>
-    <b:YearAccessed>2021</b:YearAccessed>
-    <b:MonthAccessed>6</b:MonthAccessed>
-    <b:DayAccessed>12</b:DayAccessed>
-    <b:URL>http://www.statcan.gc.ca/start-debut-eng.html</b:URL>
-    <b:Version/>
-    <b:ShortTitle/>
-    <b:StandardNumber/>
-    <b:Comments/>
-    <b:Medium/>
-    <b:DOI/>
-    <b:RefOrder>1</b:RefOrder>
-  </b:Source>
-</b:Sources>
+<?mso-contentType ?>
+<FormTemplates xmlns="http://schemas.microsoft.com/sharepoint/v3/contenttype/forms">
+  <Display>DocumentLibraryForm</Display>
+  <Edit>DocumentLibraryForm</Edit>
+  <New>DocumentLibraryForm</New>
+</FormTemplates>
 </file>
 
 <file path=customXml/itemProps1.xml><?xml version="1.0" encoding="utf-8"?>
@@ -16605,24 +16616,16 @@
 <file path=customXml/itemProps2.xml><?xml version="1.0" encoding="utf-8"?>
 <ds:datastoreItem xmlns:ds="http://schemas.openxmlformats.org/officeDocument/2006/customXml" ds:itemID="{46C8C688-32F4-41D7-9BA8-804BBAA44E8E}">
   <ds:schemaRefs>
-    <ds:schemaRef ds:uri="http://schemas.openxmlformats.org/package/2006/metadata/core-properties"/>
-    <ds:schemaRef ds:uri="http://purl.org/dc/elements/1.1/"/>
+    <ds:schemaRef ds:uri="http://schemas.microsoft.com/office/2006/metadata/properties"/>
     <ds:schemaRef ds:uri="http://schemas.microsoft.com/office/infopath/2007/PartnerControls"/>
-    <ds:schemaRef ds:uri="aaf73a4c-f1fe-47e3-ac96-cc402e090021"/>
-    <ds:schemaRef ds:uri="http://schemas.microsoft.com/office/2006/metadata/properties"/>
-    <ds:schemaRef ds:uri="http://purl.org/dc/terms/"/>
-    <ds:schemaRef ds:uri="d1dc9d20-a3cb-4372-8360-5f4d9e41a246"/>
-    <ds:schemaRef ds:uri="http://schemas.microsoft.com/office/2006/documentManagement/types"/>
-    <ds:schemaRef ds:uri="http://www.w3.org/XML/1998/namespace"/>
-    <ds:schemaRef ds:uri="http://purl.org/dc/dcmitype/"/>
   </ds:schemaRefs>
 </ds:datastoreItem>
 </file>
 
 <file path=customXml/itemProps3.xml><?xml version="1.0" encoding="utf-8"?>
-<ds:datastoreItem xmlns:ds="http://schemas.openxmlformats.org/officeDocument/2006/customXml" ds:itemID="{9CEDBED9-6AB5-4E1F-B2EE-21A426E44B98}">
+<ds:datastoreItem xmlns:ds="http://schemas.openxmlformats.org/officeDocument/2006/customXml" ds:itemID="{AD52DF73-CEBE-4F62-B7A6-8B257FB27FB6}">
   <ds:schemaRefs>
-    <ds:schemaRef ds:uri="http://schemas.microsoft.com/sharepoint/v3/contenttype/forms"/>
+    <ds:schemaRef ds:uri="http://schemas.openxmlformats.org/officeDocument/2006/bibliography"/>
   </ds:schemaRefs>
 </ds:datastoreItem>
 </file>
@@ -16647,9 +16650,9 @@
 </file>
 
 <file path=customXml/itemProps5.xml><?xml version="1.0" encoding="utf-8"?>
-<ds:datastoreItem xmlns:ds="http://schemas.openxmlformats.org/officeDocument/2006/customXml" ds:itemID="{AD52DF73-CEBE-4F62-B7A6-8B257FB27FB6}">
+<ds:datastoreItem xmlns:ds="http://schemas.openxmlformats.org/officeDocument/2006/customXml" ds:itemID="{9CEDBED9-6AB5-4E1F-B2EE-21A426E44B98}">
   <ds:schemaRefs>
-    <ds:schemaRef ds:uri="http://schemas.openxmlformats.org/officeDocument/2006/bibliography"/>
+    <ds:schemaRef ds:uri="http://schemas.microsoft.com/sharepoint/v3/contenttype/forms"/>
   </ds:schemaRefs>
 </ds:datastoreItem>
 </file>
</xml_diff>